<commit_message>
Updated for version 19.7
</commit_message>
<xml_diff>
--- a/Examples/Data/Source/Word Templates/Merging Cells Dynamically.docx
+++ b/Examples/Data/Source/Word Templates/Merging Cells Dynamically.docx
@@ -51,6 +51,28 @@
               </w:rPr>
               <w:t>...</w:t>
             </w:r>
+            <w:r>
+              <w:rPr>
+                <w:rFonts w:ascii="Consolas" w:hAnsi="Consolas" w:cs="Consolas"/>
+                <w:color w:val="000000"/>
+                <w:sz w:val="21"/>
+                <w:szCs w:val="21"/>
+                <w:shd w:val="clear" w:color="auto" w:fill="FFFFFF"/>
+              </w:rPr>
+              <w:t xml:space="preserve"> </w:t>
+            </w:r>
+            <w:r>
+              <w:rPr>
+                <w:rFonts w:ascii="Consolas" w:hAnsi="Consolas" w:cs="Consolas"/>
+                <w:color w:val="000000"/>
+                <w:sz w:val="21"/>
+                <w:szCs w:val="21"/>
+                <w:shd w:val="clear" w:color="auto" w:fill="FFFFFF"/>
+              </w:rPr>
+              <w:t>&lt;&lt;var [name]&gt;&gt;</w:t>
+            </w:r>
+            <w:bookmarkStart w:id="0" w:name="_GoBack"/>
+            <w:bookmarkEnd w:id="0"/>
           </w:p>
         </w:tc>
         <w:tc>
@@ -108,24 +130,14 @@
               <w:rPr>
                 <w:lang w:val="en-US"/>
               </w:rPr>
-              <w:t>&lt;&lt;</w:t>
-            </w:r>
-            <w:proofErr w:type="spellStart"/>
-            <w:r>
-              <w:rPr>
-                <w:lang w:val="en-US"/>
-              </w:rPr>
-              <w:t>cellMerge</w:t>
-            </w:r>
-            <w:proofErr w:type="spellEnd"/>
+              <w:t>&lt;&lt;cellMerge</w:t>
+            </w:r>
             <w:r>
               <w:rPr>
                 <w:lang w:val="en-US"/>
               </w:rPr>
               <w:t xml:space="preserve"> // Optional Comment</w:t>
             </w:r>
-            <w:bookmarkStart w:id="0" w:name="_GoBack"/>
-            <w:bookmarkEnd w:id="0"/>
             <w:r>
               <w:rPr>
                 <w:lang w:val="en-US"/>

</xml_diff>